<commit_message>
homework 3 complete. This commmit is the version that will be submitted to canvus.
</commit_message>
<xml_diff>
--- a/DAAN_682/HOMEWORK_3/Homework_3.docx
+++ b/DAAN_682/HOMEWORK_3/Homework_3.docx
@@ -46,7 +46,18 @@
       </w:r>
       <w:proofErr w:type="spellEnd"/>
       <w:r>
-        <w:t xml:space="preserve"> C:/Users/dylan/OneDrive/Documents/Grad_School/DAAN_682/HOMEWORK_2/Homework_2.py –</w:t>
+        <w:t xml:space="preserve"> </w:t>
+      </w:r>
+      <w:r>
+        <w:t>%</w:t>
+      </w:r>
+      <w:proofErr w:type="spellStart"/>
+      <w:r>
+        <w:t>runfile</w:t>
+      </w:r>
+      <w:proofErr w:type="spellEnd"/>
+      <w:r>
+        <w:t xml:space="preserve"> C:/Users/dylan/OneDrive/Documents/GRAD_SCHOOL/DAAN_682/HOMEWORK_3/Homework_3.py --</w:t>
       </w:r>
       <w:proofErr w:type="spellStart"/>
       <w:r>
@@ -54,214 +65,667 @@
       </w:r>
       <w:proofErr w:type="spellEnd"/>
     </w:p>
+    <w:p>
+      <w:r>
+        <w:t xml:space="preserve">A high level overview of the data is listed below: </w:t>
+      </w:r>
+    </w:p>
     <w:p/>
     <w:p>
       <w:r>
-        <w:t>Problem: 1.1</w:t>
+        <w:t>&lt;class '</w:t>
+      </w:r>
+      <w:proofErr w:type="spellStart"/>
+      <w:r>
+        <w:t>pandas.core.frame.DataFrame</w:t>
+      </w:r>
+      <w:proofErr w:type="spellEnd"/>
+      <w:r>
+        <w:t>'&gt;</w:t>
+      </w:r>
+    </w:p>
+    <w:p>
+      <w:proofErr w:type="spellStart"/>
+      <w:r>
+        <w:t>RangeIndex</w:t>
+      </w:r>
+      <w:proofErr w:type="spellEnd"/>
+      <w:r>
+        <w:t>: 32 entries, 0 to 31</w:t>
+      </w:r>
+    </w:p>
+    <w:p>
+      <w:r>
+        <w:t>Data columns (total 12 columns):</w:t>
+      </w:r>
+    </w:p>
+    <w:p>
+      <w:r>
+        <w:t xml:space="preserve"> #   Column  Non-Null Count  </w:t>
+      </w:r>
+      <w:proofErr w:type="spellStart"/>
+      <w:r>
+        <w:t>Dtype</w:t>
+      </w:r>
+      <w:proofErr w:type="spellEnd"/>
+      <w:r>
+        <w:t xml:space="preserve">  </w:t>
+      </w:r>
+    </w:p>
+    <w:p>
+      <w:r>
+        <w:t xml:space="preserve">---  ------  --------------  -----  </w:t>
+      </w:r>
+    </w:p>
+    <w:p>
+      <w:r>
+        <w:t xml:space="preserve"> 0   model   32 non-null     object </w:t>
+      </w:r>
+    </w:p>
+    <w:p>
+      <w:r>
+        <w:t xml:space="preserve"> 1   mpg     32 non-null     float64</w:t>
+      </w:r>
+    </w:p>
+    <w:p>
+      <w:r>
+        <w:t xml:space="preserve"> 2   </w:t>
+      </w:r>
+      <w:proofErr w:type="spellStart"/>
+      <w:r>
+        <w:t>cyl</w:t>
+      </w:r>
+      <w:proofErr w:type="spellEnd"/>
+      <w:r>
+        <w:t xml:space="preserve">     32 non-null     int64  </w:t>
+      </w:r>
+    </w:p>
+    <w:p>
+      <w:r>
+        <w:t xml:space="preserve"> 3   </w:t>
+      </w:r>
+      <w:proofErr w:type="spellStart"/>
+      <w:r>
+        <w:t>disp</w:t>
+      </w:r>
+      <w:proofErr w:type="spellEnd"/>
+      <w:r>
+        <w:t xml:space="preserve">    32 non-null     float64</w:t>
+      </w:r>
+    </w:p>
+    <w:p>
+      <w:r>
+        <w:t xml:space="preserve"> 4   hp      32 non-null     int64  </w:t>
+      </w:r>
+    </w:p>
+    <w:p>
+      <w:r>
+        <w:t xml:space="preserve"> 5   drat    32 non-null     float64</w:t>
+      </w:r>
+    </w:p>
+    <w:p>
+      <w:r>
+        <w:t xml:space="preserve"> 6   </w:t>
+      </w:r>
+      <w:proofErr w:type="spellStart"/>
+      <w:r>
+        <w:t>wt</w:t>
+      </w:r>
+      <w:proofErr w:type="spellEnd"/>
+      <w:r>
+        <w:t xml:space="preserve">      32 non-null     float64</w:t>
+      </w:r>
+    </w:p>
+    <w:p>
+      <w:r>
+        <w:t xml:space="preserve"> 7   </w:t>
+      </w:r>
+      <w:proofErr w:type="spellStart"/>
+      <w:r>
+        <w:t>qsec</w:t>
+      </w:r>
+      <w:proofErr w:type="spellEnd"/>
+      <w:r>
+        <w:t xml:space="preserve">    32 non-null     float64</w:t>
+      </w:r>
+    </w:p>
+    <w:p>
+      <w:r>
+        <w:t xml:space="preserve"> 8   vs      32 non-null     int64  </w:t>
+      </w:r>
+    </w:p>
+    <w:p>
+      <w:r>
+        <w:t xml:space="preserve"> 9   am      32 non-null     int64  </w:t>
+      </w:r>
+    </w:p>
+    <w:p>
+      <w:r>
+        <w:t xml:space="preserve"> 10  gear    32 non-null     int64  </w:t>
+      </w:r>
+    </w:p>
+    <w:p>
+      <w:r>
+        <w:t xml:space="preserve"> 11  carb    32 non-null     int64  </w:t>
+      </w:r>
+    </w:p>
+    <w:p>
+      <w:proofErr w:type="spellStart"/>
+      <w:r>
+        <w:t>dtypes</w:t>
+      </w:r>
+      <w:proofErr w:type="spellEnd"/>
+      <w:r>
+        <w:t>: float64(5), int64(6), object(1)</w:t>
+      </w:r>
+    </w:p>
+    <w:p>
+      <w:r>
+        <w:t>memory usage: 3.1+ KB</w:t>
+      </w:r>
+    </w:p>
+    <w:p>
+      <w:r>
+        <w:t xml:space="preserve">A summary of statistics of </w:t>
+      </w:r>
+      <w:proofErr w:type="spellStart"/>
+      <w:r>
+        <w:t>mtcars</w:t>
+      </w:r>
+      <w:proofErr w:type="spellEnd"/>
+      <w:r>
+        <w:t xml:space="preserve"> are listed below. These summary stats include: mean, std., min, max, and quartiles. </w:t>
+      </w:r>
+    </w:p>
+    <w:p>
+      <w:r>
+        <w:t xml:space="preserve">              mpg        </w:t>
+      </w:r>
+      <w:proofErr w:type="spellStart"/>
+      <w:r>
+        <w:t>cyl</w:t>
+      </w:r>
+      <w:proofErr w:type="spellEnd"/>
+      <w:r>
+        <w:t xml:space="preserve">        </w:t>
+      </w:r>
+      <w:proofErr w:type="spellStart"/>
+      <w:r>
+        <w:t>disp</w:t>
+      </w:r>
+      <w:proofErr w:type="spellEnd"/>
+      <w:r>
+        <w:t xml:space="preserve">  ...         am       gear     carb</w:t>
+      </w:r>
+    </w:p>
+    <w:p>
+      <w:r>
+        <w:t>count  32.000000  32.000000   32.000000  ...  32.000000  32.000000  32.0000</w:t>
+      </w:r>
+    </w:p>
+    <w:p>
+      <w:r>
+        <w:t>mean   20.090625   6.187500  230.721875  ...   0.406250   3.687500   2.8125</w:t>
+      </w:r>
+    </w:p>
+    <w:p>
+      <w:r>
+        <w:t>std     6.026948   1.785922  123.938694  ...   0.498991   0.737804   1.6152</w:t>
+      </w:r>
+    </w:p>
+    <w:p>
+      <w:r>
+        <w:t>min    10.400000   4.000000   71.100000  ...   0.000000   3.000000   1.0000</w:t>
+      </w:r>
+    </w:p>
+    <w:p>
+      <w:r>
+        <w:t>25%    15.425000   4.000000  120.825000  ...   0.000000   3.000000   2.0000</w:t>
+      </w:r>
+    </w:p>
+    <w:p>
+      <w:r>
+        <w:t>50%    19.200000   6.000000  196.300000  ...   0.000000   4.000000   2.0000</w:t>
+      </w:r>
+    </w:p>
+    <w:p>
+      <w:r>
+        <w:t>75%    22.800000   8.000000  326.000000  ...   1.000000   4.000000   4.0000</w:t>
+      </w:r>
+    </w:p>
+    <w:p>
+      <w:r>
+        <w:t>max    33.900000   8.000000  472.000000  ...   1.000000   5.000000   8.0000</w:t>
       </w:r>
     </w:p>
     <w:p/>
     <w:p>
       <w:r>
-        <w:t>[[-0.</w:t>
-      </w:r>
-      <w:proofErr w:type="gramStart"/>
-      <w:r>
-        <w:t>70353601  1.14563913</w:t>
-      </w:r>
-      <w:proofErr w:type="gramEnd"/>
-      <w:r>
-        <w:t xml:space="preserve"> -0.40814354 -0.39121003 -2.69072939]</w:t>
-      </w:r>
-    </w:p>
-    <w:p>
-      <w:r>
-        <w:t xml:space="preserve"> [-1.13034242 -1.320289   -0.95096585 -1.</w:t>
-      </w:r>
-      <w:proofErr w:type="gramStart"/>
-      <w:r>
-        <w:t>10603101  0.37887155</w:t>
-      </w:r>
-      <w:proofErr w:type="gramEnd"/>
-      <w:r>
-        <w:t>]</w:t>
-      </w:r>
-    </w:p>
-    <w:p>
-      <w:r>
-        <w:t xml:space="preserve"> [ 0.51138742 -0.14697105 -0.91577143 -0.</w:t>
-      </w:r>
-      <w:proofErr w:type="gramStart"/>
-      <w:r>
-        <w:t>80520269  0.07778751</w:t>
-      </w:r>
-      <w:proofErr w:type="gramEnd"/>
-      <w:r>
-        <w:t>]</w:t>
-      </w:r>
-    </w:p>
-    <w:p>
-      <w:r>
-        <w:t xml:space="preserve"> [ 1.98235054 -0.</w:t>
-      </w:r>
-      <w:proofErr w:type="gramStart"/>
-      <w:r>
-        <w:t>65608505  0.57513011</w:t>
-      </w:r>
-      <w:proofErr w:type="gramEnd"/>
-      <w:r>
-        <w:t xml:space="preserve"> -0.32152875 -0.66084645]</w:t>
-      </w:r>
-    </w:p>
-    <w:p>
-      <w:r>
-        <w:t xml:space="preserve"> [ 1.11618599 -0.53062458 -0.</w:t>
-      </w:r>
-      <w:proofErr w:type="gramStart"/>
-      <w:r>
-        <w:t>6392081  -</w:t>
-      </w:r>
-      <w:proofErr w:type="gramEnd"/>
-      <w:r>
-        <w:t xml:space="preserve">0.56814115 -0.71030842]] </w:t>
+        <w:t>[8 rows x 11 columns]</w:t>
+      </w:r>
+    </w:p>
+    <w:p>
+      <w:r>
+        <w:t>Here are the max values for each of the indexes, along with the corresponding model</w:t>
+      </w:r>
+    </w:p>
+    <w:p>
+      <w:r>
+        <w:t xml:space="preserve">   Column                Model   </w:t>
+      </w:r>
+      <w:proofErr w:type="spellStart"/>
+      <w:r>
+        <w:t>Max_value</w:t>
+      </w:r>
+      <w:proofErr w:type="spellEnd"/>
+    </w:p>
+    <w:p>
+      <w:r>
+        <w:t>0   model           Volvo 142E  Volvo 142E</w:t>
+      </w:r>
+    </w:p>
+    <w:p>
+      <w:r>
+        <w:t>1     mpg       Toyota Corolla        33.9</w:t>
+      </w:r>
+    </w:p>
+    <w:p>
+      <w:r>
+        <w:t xml:space="preserve">2     </w:t>
+      </w:r>
+      <w:proofErr w:type="spellStart"/>
+      <w:r>
+        <w:t>cyl</w:t>
+      </w:r>
+      <w:proofErr w:type="spellEnd"/>
+      <w:r>
+        <w:t xml:space="preserve">    Hornet </w:t>
+      </w:r>
+      <w:proofErr w:type="spellStart"/>
+      <w:r>
+        <w:t>Sportabout</w:t>
+      </w:r>
+      <w:proofErr w:type="spellEnd"/>
+      <w:r>
+        <w:t xml:space="preserve">           8</w:t>
+      </w:r>
+    </w:p>
+    <w:p>
+      <w:r>
+        <w:lastRenderedPageBreak/>
+        <w:t xml:space="preserve">3    </w:t>
+      </w:r>
+      <w:proofErr w:type="spellStart"/>
+      <w:r>
+        <w:t>disp</w:t>
+      </w:r>
+      <w:proofErr w:type="spellEnd"/>
+      <w:r>
+        <w:t xml:space="preserve">   Cadillac Fleetwood       472.0</w:t>
+      </w:r>
+    </w:p>
+    <w:p>
+      <w:r>
+        <w:t>4      hp        Maserati Bora         335</w:t>
+      </w:r>
+    </w:p>
+    <w:p>
+      <w:r>
+        <w:t>5    drat          Honda Civic        4.93</w:t>
+      </w:r>
+    </w:p>
+    <w:p>
+      <w:r>
+        <w:t xml:space="preserve">6      </w:t>
+      </w:r>
+      <w:proofErr w:type="spellStart"/>
+      <w:r>
+        <w:t>wt</w:t>
+      </w:r>
+      <w:proofErr w:type="spellEnd"/>
+      <w:r>
+        <w:t xml:space="preserve">  Lincoln Continental       5.424</w:t>
+      </w:r>
+    </w:p>
+    <w:p>
+      <w:r>
+        <w:t xml:space="preserve">7    </w:t>
+      </w:r>
+      <w:proofErr w:type="spellStart"/>
+      <w:r>
+        <w:t>qsec</w:t>
+      </w:r>
+      <w:proofErr w:type="spellEnd"/>
+      <w:r>
+        <w:t xml:space="preserve">             Merc 230        22.9</w:t>
+      </w:r>
+    </w:p>
+    <w:p>
+      <w:r>
+        <w:t>8      vs           Datsun 710           1</w:t>
+      </w:r>
+    </w:p>
+    <w:p>
+      <w:r>
+        <w:t>9      am            Mazda RX4           1</w:t>
+      </w:r>
+    </w:p>
+    <w:p>
+      <w:r>
+        <w:t>10   gear        Porsche 914-2           5</w:t>
+      </w:r>
+    </w:p>
+    <w:p>
+      <w:r>
+        <w:t>11   carb        Maserati Bora           8</w:t>
+      </w:r>
+    </w:p>
+    <w:p>
+      <w:r>
+        <w:t xml:space="preserve">The correlation matrix is given by:            mpg       </w:t>
+      </w:r>
+      <w:proofErr w:type="spellStart"/>
+      <w:r>
+        <w:t>cyl</w:t>
+      </w:r>
+      <w:proofErr w:type="spellEnd"/>
+      <w:r>
+        <w:t xml:space="preserve">      </w:t>
+      </w:r>
+      <w:proofErr w:type="spellStart"/>
+      <w:r>
+        <w:t>disp</w:t>
+      </w:r>
+      <w:proofErr w:type="spellEnd"/>
+      <w:r>
+        <w:t xml:space="preserve">  ...        am      gear      carb</w:t>
+      </w:r>
+    </w:p>
+    <w:p>
+      <w:r>
+        <w:t>mpg   1.000000 -0.852162 -0.847551  ...  0.599832  0.480285 -0.550925</w:t>
+      </w:r>
+    </w:p>
+    <w:p>
+      <w:proofErr w:type="spellStart"/>
+      <w:r>
+        <w:t>cyl</w:t>
+      </w:r>
+      <w:proofErr w:type="spellEnd"/>
+      <w:r>
+        <w:t xml:space="preserve">  -0.852162  1.000000  0.902033  ... -0.522607 -0.492687  0.526988</w:t>
+      </w:r>
+    </w:p>
+    <w:p>
+      <w:proofErr w:type="spellStart"/>
+      <w:r>
+        <w:t>disp</w:t>
+      </w:r>
+      <w:proofErr w:type="spellEnd"/>
+      <w:r>
+        <w:t xml:space="preserve"> -0.847551  0.902033  1.000000  ... -0.591227 -0.555569  0.394977</w:t>
+      </w:r>
+    </w:p>
+    <w:p>
+      <w:r>
+        <w:t>hp   -0.776168  0.832447  0.790949  ... -0.243204 -0.125704  0.749812</w:t>
+      </w:r>
+    </w:p>
+    <w:p>
+      <w:r>
+        <w:t>drat  0.681172 -0.699938 -0.710214  ...  0.712711  0.699610 -0.090790</w:t>
+      </w:r>
+    </w:p>
+    <w:p>
+      <w:proofErr w:type="spellStart"/>
+      <w:r>
+        <w:t>wt</w:t>
+      </w:r>
+      <w:proofErr w:type="spellEnd"/>
+      <w:r>
+        <w:t xml:space="preserve">   -0.867659  0.782496  0.887980  ... -0.692495 -0.583287  0.427606</w:t>
+      </w:r>
+    </w:p>
+    <w:p>
+      <w:proofErr w:type="spellStart"/>
+      <w:r>
+        <w:t>qsec</w:t>
+      </w:r>
+      <w:proofErr w:type="spellEnd"/>
+      <w:r>
+        <w:t xml:space="preserve">  0.418684 -0.591242 -0.433698  ... -0.229861 -0.212682 -0.656249</w:t>
+      </w:r>
+    </w:p>
+    <w:p>
+      <w:r>
+        <w:t>vs    0.664039 -0.810812 -0.710416  ...  0.168345  0.206023 -0.569607</w:t>
+      </w:r>
+    </w:p>
+    <w:p>
+      <w:r>
+        <w:t>am    0.599832 -0.522607 -0.591227  ...  1.000000  0.794059  0.057534</w:t>
+      </w:r>
+    </w:p>
+    <w:p>
+      <w:r>
+        <w:t>gear  0.480285 -0.492687 -0.555569  ...  0.794059  1.000000  0.274073</w:t>
+      </w:r>
+    </w:p>
+    <w:p>
+      <w:r>
+        <w:t>carb -0.550925  0.526988  0.394977  ...  0.057534  0.274073  1.000000</w:t>
       </w:r>
     </w:p>
     <w:p/>
     <w:p>
       <w:r>
-        <w:t xml:space="preserve">The sum of the diagonals of the array is:  -3.971433611812822 </w:t>
-      </w:r>
-    </w:p>
-    <w:p/>
-    <w:p>
-      <w:r>
-        <w:t>Problem: 1.2</w:t>
-      </w:r>
-    </w:p>
-    <w:p/>
-    <w:p>
-      <w:r>
-        <w:t xml:space="preserve">The sum of the elements in </w:t>
-      </w:r>
-      <w:proofErr w:type="gramStart"/>
-      <w:r>
-        <w:t>the .</w:t>
-      </w:r>
-      <w:proofErr w:type="spellStart"/>
-      <w:r>
-        <w:t>randn</w:t>
-      </w:r>
-      <w:proofErr w:type="spellEnd"/>
-      <w:proofErr w:type="gramEnd"/>
-      <w:r>
-        <w:t xml:space="preserve"> matrix is: -8.868582653008108 but their mean is:  -0.35474330612032434 </w:t>
-      </w:r>
-    </w:p>
-    <w:p/>
-    <w:p>
-      <w:r>
-        <w:t xml:space="preserve">The standard deviations of each column of </w:t>
-      </w:r>
-      <w:proofErr w:type="gramStart"/>
-      <w:r>
-        <w:t>the .</w:t>
-      </w:r>
-      <w:proofErr w:type="spellStart"/>
-      <w:r>
-        <w:t>randn</w:t>
-      </w:r>
-      <w:proofErr w:type="spellEnd"/>
-      <w:proofErr w:type="gramEnd"/>
-      <w:r>
-        <w:t xml:space="preserve"> matrix are: [1.14707204 0.81660889 0.55763258 0.28738423 1.07063958] </w:t>
-      </w:r>
-    </w:p>
-    <w:p/>
-    <w:p>
-      <w:r>
-        <w:t xml:space="preserve">The location of the min number in the </w:t>
-      </w:r>
-      <w:proofErr w:type="gramStart"/>
-      <w:r>
-        <w:t>flatted .</w:t>
-      </w:r>
-      <w:proofErr w:type="spellStart"/>
-      <w:r>
-        <w:t>randn</w:t>
-      </w:r>
-      <w:proofErr w:type="spellEnd"/>
-      <w:proofErr w:type="gramEnd"/>
-      <w:r>
-        <w:t xml:space="preserve"> matrix is:  4 and the location of the max number in the </w:t>
-      </w:r>
-      <w:proofErr w:type="gramStart"/>
-      <w:r>
-        <w:t>flatted .</w:t>
-      </w:r>
-      <w:proofErr w:type="spellStart"/>
-      <w:r>
-        <w:t>randn</w:t>
-      </w:r>
-      <w:proofErr w:type="spellEnd"/>
-      <w:proofErr w:type="gramEnd"/>
-      <w:r>
-        <w:t xml:space="preserve"> matrix is: 15 </w:t>
-      </w:r>
-    </w:p>
-    <w:p/>
-    <w:p>
-      <w:r>
-        <w:t>Problem: 2.1</w:t>
-      </w:r>
-    </w:p>
-    <w:p/>
-    <w:p>
-      <w:r>
-        <w:t>[[568 146 485 154]</w:t>
-      </w:r>
-    </w:p>
-    <w:p>
-      <w:r>
-        <w:t xml:space="preserve"> [462 </w:t>
-      </w:r>
-      <w:proofErr w:type="gramStart"/>
-      <w:r>
-        <w:t>381  68</w:t>
-      </w:r>
-      <w:proofErr w:type="gramEnd"/>
-      <w:r>
-        <w:t xml:space="preserve"> 286]</w:t>
-      </w:r>
-    </w:p>
-    <w:p>
-      <w:r>
-        <w:t xml:space="preserve"> [113 946 798 531]</w:t>
-      </w:r>
-    </w:p>
-    <w:p>
-      <w:r>
-        <w:t xml:space="preserve"> [936 474 798 395]]</w:t>
-      </w:r>
-    </w:p>
-    <w:p>
-      <w:r>
-        <w:t xml:space="preserve">There are 11 even numbers in this array </w:t>
-      </w:r>
-    </w:p>
-    <w:p/>
-    <w:p>
-      <w:r>
-        <w:t>Problem: 2.2</w:t>
-      </w:r>
-    </w:p>
-    <w:p/>
-    <w:p/>
-    <w:p>
-      <w:r>
-        <w:t xml:space="preserve"> The sum of the values at the indexes whose sum is divisible by 5 is: 1.8915743685436792</w:t>
-      </w:r>
-    </w:p>
-    <w:p/>
+        <w:t>[11 rows x 11 columns]</w:t>
+      </w:r>
+    </w:p>
+    <w:p>
+      <w:r>
+        <w:t>mpg has the highest positive correlation with drat, with a correlation of 0.6811719078067492</w:t>
+      </w:r>
+    </w:p>
+    <w:p>
+      <w:proofErr w:type="spellStart"/>
+      <w:r>
+        <w:t>cyl</w:t>
+      </w:r>
+      <w:proofErr w:type="spellEnd"/>
+      <w:r>
+        <w:t xml:space="preserve"> has the highest positive correlation with </w:t>
+      </w:r>
+      <w:proofErr w:type="spellStart"/>
+      <w:r>
+        <w:t>disp</w:t>
+      </w:r>
+      <w:proofErr w:type="spellEnd"/>
+      <w:r>
+        <w:t>, with a correlation of 0.9020328721469987</w:t>
+      </w:r>
+    </w:p>
+    <w:p>
+      <w:proofErr w:type="spellStart"/>
+      <w:r>
+        <w:t>disp</w:t>
+      </w:r>
+      <w:proofErr w:type="spellEnd"/>
+      <w:r>
+        <w:t xml:space="preserve"> has the highest positive correlation with </w:t>
+      </w:r>
+      <w:proofErr w:type="spellStart"/>
+      <w:r>
+        <w:t>cyl</w:t>
+      </w:r>
+      <w:proofErr w:type="spellEnd"/>
+      <w:r>
+        <w:t>, with a correlation of 0.9020328721469987</w:t>
+      </w:r>
+    </w:p>
+    <w:p>
+      <w:r>
+        <w:t xml:space="preserve">hp has the highest positive correlation with </w:t>
+      </w:r>
+      <w:proofErr w:type="spellStart"/>
+      <w:r>
+        <w:t>cyl</w:t>
+      </w:r>
+      <w:proofErr w:type="spellEnd"/>
+      <w:r>
+        <w:t>, with a correlation of 0.8324474527218193</w:t>
+      </w:r>
+    </w:p>
+    <w:p>
+      <w:r>
+        <w:t>drat has the highest positive correlation with am, with a correlation of 0.7127111272262698</w:t>
+      </w:r>
+    </w:p>
+    <w:p>
+      <w:proofErr w:type="spellStart"/>
+      <w:r>
+        <w:t>wt</w:t>
+      </w:r>
+      <w:proofErr w:type="spellEnd"/>
+      <w:r>
+        <w:t xml:space="preserve"> has the highest positive correlation with </w:t>
+      </w:r>
+      <w:proofErr w:type="spellStart"/>
+      <w:r>
+        <w:t>disp</w:t>
+      </w:r>
+      <w:proofErr w:type="spellEnd"/>
+      <w:r>
+        <w:t>, with a correlation of 0.8879799220581379</w:t>
+      </w:r>
+    </w:p>
+    <w:p>
+      <w:proofErr w:type="spellStart"/>
+      <w:r>
+        <w:t>qsec</w:t>
+      </w:r>
+      <w:proofErr w:type="spellEnd"/>
+      <w:r>
+        <w:t xml:space="preserve"> has the highest positive correlation with vs, with a correlation of 0.7445354435262542</w:t>
+      </w:r>
+    </w:p>
+    <w:p>
+      <w:r>
+        <w:t xml:space="preserve">vs has the highest positive correlation with </w:t>
+      </w:r>
+      <w:proofErr w:type="spellStart"/>
+      <w:r>
+        <w:t>qsec</w:t>
+      </w:r>
+      <w:proofErr w:type="spellEnd"/>
+      <w:r>
+        <w:t>, with a correlation of 0.7445354435262542</w:t>
+      </w:r>
+    </w:p>
+    <w:p>
+      <w:r>
+        <w:t>am has the highest positive correlation with gear, with a correlation of 0.7940587602563435</w:t>
+      </w:r>
+    </w:p>
+    <w:p>
+      <w:r>
+        <w:t>gear has the highest positive correlation with am, with a correlation of 0.7940587602563435</w:t>
+      </w:r>
+    </w:p>
+    <w:p>
+      <w:r>
+        <w:t>carb has the highest positive correlation with hp, with a correlation of 0.7498124715491102</w:t>
+      </w:r>
+    </w:p>
+    <w:p>
+      <w:r>
+        <w:t xml:space="preserve">           mean  median   min   max</w:t>
+      </w:r>
+    </w:p>
+    <w:p>
+      <w:r>
+        <w:t xml:space="preserve">gear                               </w:t>
+      </w:r>
+    </w:p>
+    <w:p>
+      <w:r>
+        <w:t>3     16.106667    15.5  10.4  21.5</w:t>
+      </w:r>
+    </w:p>
+    <w:p>
+      <w:r>
+        <w:t>4     24.533333    22.8  17.8  33.9</w:t>
+      </w:r>
+    </w:p>
+    <w:p>
+      <w:r>
+        <w:t>5     21.380000    19.7  15.0  30.4</w:t>
+      </w:r>
+    </w:p>
+    <w:p>
+      <w:r>
+        <w:t>The gear with that produces the best MPG is gear: 4</w:t>
+      </w:r>
+    </w:p>
+    <w:p>
+      <w:r>
+        <w:t xml:space="preserve">           mean  median   min</w:t>
+      </w:r>
+    </w:p>
+    <w:p>
+      <w:r>
+        <w:t xml:space="preserve">carb                         </w:t>
+      </w:r>
+    </w:p>
+    <w:p>
+      <w:r>
+        <w:t>1     25.342857   22.80  18.1</w:t>
+      </w:r>
+    </w:p>
+    <w:p>
+      <w:r>
+        <w:t>2     22.400000   22.10  15.2</w:t>
+      </w:r>
+    </w:p>
+    <w:p>
+      <w:r>
+        <w:lastRenderedPageBreak/>
+        <w:t>3     16.300000   16.40  15.2</w:t>
+      </w:r>
+    </w:p>
+    <w:p>
+      <w:r>
+        <w:t>4     15.790000   15.25  10.4</w:t>
+      </w:r>
+    </w:p>
+    <w:p>
+      <w:r>
+        <w:t>6     19.700000   19.70  19.7</w:t>
+      </w:r>
+    </w:p>
+    <w:p>
+      <w:r>
+        <w:t>8     15.000000   15.00  15.0</w:t>
+      </w:r>
+    </w:p>
+    <w:p>
+      <w:r>
+        <w:t>The carb with that produces the best MPG is carb: 1</w:t>
+      </w:r>
+    </w:p>
+    <w:p>
+      <w:r>
+        <w:t xml:space="preserve">The attribute that contributes the most to mpg is </w:t>
+      </w:r>
+      <w:proofErr w:type="spellStart"/>
+      <w:r>
+        <w:t>wt</w:t>
+      </w:r>
+      <w:proofErr w:type="spellEnd"/>
+      <w:r>
+        <w:t xml:space="preserve"> with a correlation value of: 0.8676593765172276</w:t>
+      </w:r>
+    </w:p>
     <w:sectPr>
       <w:headerReference w:type="default" r:id="rId7"/>
       <w:pgSz w:w="12240" w:h="15840"/>

</xml_diff>